<commit_message>
add node attr edit
</commit_message>
<xml_diff>
--- a/产品设计.docx
+++ b/产品设计.docx
@@ -367,6 +367,12 @@
           <w:lang w:val="en-US" w:eastAsia="zh-CN"/>
         </w:rPr>
         <w:tab/>
+      </w:r>
+      <w:r>
+        <w:rPr>
+          <w:rFonts w:hint="eastAsia"/>
+          <w:lang w:val="en-US" w:eastAsia="zh-CN"/>
+        </w:rPr>
         <w:t>后继节点列表</w:t>
       </w:r>
     </w:p>
@@ -399,7 +405,47 @@
           <w:rFonts w:hint="eastAsia"/>
           <w:lang w:val="en-US" w:eastAsia="zh-CN"/>
         </w:rPr>
-        <w:t>节点子空间起始列表</w:t>
+        <w:t>节点子空间列表</w:t>
+      </w:r>
+    </w:p>
+    <w:p>
+      <w:pPr>
+        <w:ind w:left="420" w:leftChars="0" w:firstLine="420" w:firstLineChars="0"/>
+        <w:rPr>
+          <w:rFonts w:hint="eastAsia"/>
+          <w:lang w:val="en-US" w:eastAsia="zh-CN"/>
+        </w:rPr>
+      </w:pPr>
+    </w:p>
+    <w:p>
+      <w:pPr>
+        <w:rPr>
+          <w:rFonts w:hint="eastAsia"/>
+          <w:lang w:val="en-US" w:eastAsia="zh-CN"/>
+        </w:rPr>
+      </w:pPr>
+      <w:r>
+        <w:rPr>
+          <w:rFonts w:hint="eastAsia"/>
+          <w:lang w:val="en-US" w:eastAsia="zh-CN"/>
+        </w:rPr>
+        <w:t>节点空间</w:t>
+      </w:r>
+    </w:p>
+    <w:p>
+      <w:pPr>
+        <w:ind w:left="420" w:leftChars="0" w:firstLine="420" w:firstLineChars="0"/>
+        <w:rPr>
+          <w:rFonts w:hint="eastAsia"/>
+          <w:lang w:val="en-US" w:eastAsia="zh-CN"/>
+        </w:rPr>
+      </w:pPr>
+      <w:r>
+        <w:rPr>
+          <w:rFonts w:hint="eastAsia"/>
+          <w:lang w:val="en-US" w:eastAsia="zh-CN"/>
+        </w:rPr>
+        <w:t>起始节点列表</w:t>
       </w:r>
     </w:p>
     <w:p>
@@ -430,6 +476,12 @@
           <w:lang w:val="en-US" w:eastAsia="zh-CN"/>
         </w:rPr>
         <w:tab/>
+      </w:r>
+      <w:r>
+        <w:rPr>
+          <w:rFonts w:hint="eastAsia"/>
+          <w:lang w:val="en-US" w:eastAsia="zh-CN"/>
+        </w:rPr>
         <w:t>用户属性</w:t>
       </w:r>
     </w:p>
@@ -484,350 +536,373 @@
           <w:lang w:val="en-US" w:eastAsia="zh-CN"/>
         </w:rPr>
         <w:t>对某一节点设定/添加后继节点</w:t>
-      </w:r>
-    </w:p>
-    <w:p>
-      <w:pPr>
-        <w:rPr>
-          <w:rFonts w:hint="eastAsia"/>
-          <w:lang w:val="en-US" w:eastAsia="zh-CN"/>
-        </w:rPr>
-      </w:pPr>
-      <w:r>
-        <w:rPr>
-          <w:rFonts w:hint="eastAsia"/>
-          <w:lang w:val="en-US" w:eastAsia="zh-CN"/>
-        </w:rPr>
-        <w:t>在某两个节点之间插入一个节点</w:t>
-      </w:r>
-    </w:p>
-    <w:p>
-      <w:pPr>
-        <w:rPr>
-          <w:rFonts w:hint="eastAsia"/>
-          <w:lang w:val="en-US" w:eastAsia="zh-CN"/>
-        </w:rPr>
-      </w:pPr>
-      <w:r>
-        <w:rPr>
-          <w:rFonts w:hint="eastAsia"/>
-          <w:lang w:val="en-US" w:eastAsia="zh-CN"/>
-        </w:rPr>
-        <w:t>删除某个节点</w:t>
-      </w:r>
-    </w:p>
-    <w:p>
-      <w:pPr>
-        <w:rPr>
-          <w:rFonts w:hint="eastAsia"/>
-          <w:lang w:val="en-US" w:eastAsia="zh-CN"/>
-        </w:rPr>
-      </w:pPr>
-      <w:r>
-        <w:rPr>
-          <w:rFonts w:hint="eastAsia"/>
-          <w:lang w:val="en-US" w:eastAsia="zh-CN"/>
-        </w:rPr>
-        <w:t>添加/修改/删除某个节点的某个属性</w:t>
-      </w:r>
-    </w:p>
-    <w:p>
-      <w:pPr>
-        <w:rPr>
-          <w:rFonts w:hint="eastAsia"/>
-          <w:lang w:val="en-US" w:eastAsia="zh-CN"/>
-        </w:rPr>
-      </w:pPr>
-      <w:r>
-        <w:rPr>
-          <w:rFonts w:hint="eastAsia"/>
-          <w:lang w:val="en-US" w:eastAsia="zh-CN"/>
-        </w:rPr>
-        <w:t>在节点子空间中添加一个起始节点</w:t>
-      </w:r>
-    </w:p>
-    <w:p>
-      <w:pPr>
-        <w:rPr>
-          <w:rFonts w:hint="eastAsia"/>
-          <w:lang w:val="en-US" w:eastAsia="zh-CN"/>
-        </w:rPr>
-      </w:pPr>
-    </w:p>
-    <w:p>
-      <w:pPr>
-        <w:rPr>
-          <w:rFonts w:hint="eastAsia"/>
-          <w:lang w:val="en-US" w:eastAsia="zh-CN"/>
-        </w:rPr>
-      </w:pPr>
-    </w:p>
-    <w:p>
-      <w:pPr>
-        <w:rPr>
-          <w:rFonts w:hint="eastAsia"/>
-          <w:lang w:val="en-US" w:eastAsia="zh-CN"/>
-        </w:rPr>
-      </w:pPr>
-      <w:r>
-        <w:rPr>
-          <w:rFonts w:hint="eastAsia"/>
-          <w:lang w:val="en-US" w:eastAsia="zh-CN"/>
-        </w:rPr>
-        <w:t>设计原则：代码复用率最高？网络流量最小？服务器负载最低？</w:t>
-      </w:r>
-    </w:p>
-    <w:p>
-      <w:pPr>
-        <w:rPr>
-          <w:rFonts w:hint="eastAsia"/>
-          <w:lang w:val="en-US" w:eastAsia="zh-CN"/>
-        </w:rPr>
-      </w:pPr>
-      <w:r>
-        <w:rPr>
-          <w:rFonts w:hint="eastAsia"/>
-          <w:lang w:val="en-US" w:eastAsia="zh-CN"/>
-        </w:rPr>
-        <w:t>以代码复用率最高为原则。</w:t>
-      </w:r>
-    </w:p>
-    <w:p>
-      <w:pPr>
-        <w:rPr>
-          <w:rFonts w:hint="eastAsia"/>
-          <w:lang w:val="en-US" w:eastAsia="zh-CN"/>
-        </w:rPr>
-      </w:pPr>
-    </w:p>
-    <w:p>
-      <w:pPr>
-        <w:rPr>
-          <w:rFonts w:hint="eastAsia"/>
-          <w:lang w:val="en-US" w:eastAsia="zh-CN"/>
-        </w:rPr>
-      </w:pPr>
-      <w:r>
-        <w:rPr>
-          <w:rFonts w:hint="eastAsia"/>
-          <w:lang w:val="en-US" w:eastAsia="zh-CN"/>
-        </w:rPr>
-        <w:t>客户端只负责显示数据和将动作传递个服务端，如果某个界面需要多种请求，有客户端拼接，可以最大限度减少api的数量</w:t>
-      </w:r>
-    </w:p>
-    <w:p>
-      <w:pPr>
-        <w:rPr>
-          <w:rFonts w:hint="eastAsia"/>
-          <w:lang w:val="en-US" w:eastAsia="zh-CN"/>
-        </w:rPr>
-      </w:pPr>
-      <w:r>
-        <w:rPr>
-          <w:rFonts w:hint="eastAsia"/>
-          <w:lang w:val="en-US" w:eastAsia="zh-CN"/>
-        </w:rPr>
-        <w:t>服务器端负责响应动作，处理数据，提供原始数据，不对数据做显示的加工。</w:t>
-      </w:r>
-    </w:p>
-    <w:p>
-      <w:pPr>
-        <w:rPr>
-          <w:rFonts w:hint="eastAsia"/>
-          <w:lang w:val="en-US" w:eastAsia="zh-CN"/>
-        </w:rPr>
-      </w:pPr>
-    </w:p>
-    <w:p>
-      <w:pPr>
-        <w:rPr>
-          <w:rFonts w:hint="eastAsia"/>
-          <w:lang w:val="en-US" w:eastAsia="zh-CN"/>
-        </w:rPr>
-      </w:pPr>
-      <w:r>
-        <w:rPr>
-          <w:rFonts w:hint="eastAsia"/>
-          <w:lang w:val="en-US" w:eastAsia="zh-CN"/>
-        </w:rPr>
-        <w:t>服务器端相当于业务逻辑层+数据层，客户端相当于显示层</w:t>
-      </w:r>
-    </w:p>
-    <w:p>
-      <w:pPr>
-        <w:rPr>
-          <w:rFonts w:hint="eastAsia"/>
-          <w:lang w:val="en-US" w:eastAsia="zh-CN"/>
-        </w:rPr>
-      </w:pPr>
-      <w:r>
-        <w:rPr>
-          <w:rFonts w:hint="eastAsia"/>
-          <w:lang w:val="en-US" w:eastAsia="zh-CN"/>
-        </w:rPr>
-        <w:t>当有个别严重影响的多次调用接口，服务器则提供一个优化版的一次性处理接口</w:t>
-      </w:r>
-    </w:p>
-    <w:p>
-      <w:pPr>
-        <w:rPr>
-          <w:rFonts w:hint="eastAsia"/>
-          <w:lang w:val="en-US" w:eastAsia="zh-CN"/>
-        </w:rPr>
-      </w:pPr>
-    </w:p>
-    <w:p>
-      <w:pPr>
-        <w:rPr>
-          <w:rFonts w:hint="eastAsia"/>
-          <w:lang w:val="en-US" w:eastAsia="zh-CN"/>
-        </w:rPr>
-      </w:pPr>
-      <w:r>
-        <w:rPr>
-          <w:rFonts w:hint="eastAsia"/>
-          <w:lang w:val="en-US" w:eastAsia="zh-CN"/>
-        </w:rPr>
-        <w:t>接口分为两部分：核心接口和快捷接口</w:t>
-      </w:r>
-    </w:p>
-    <w:p>
-      <w:pPr>
-        <w:rPr>
-          <w:rFonts w:hint="eastAsia"/>
-          <w:lang w:val="en-US" w:eastAsia="zh-CN"/>
-        </w:rPr>
-      </w:pPr>
-    </w:p>
-    <w:p>
-      <w:pPr>
-        <w:rPr>
-          <w:rFonts w:hint="eastAsia"/>
-          <w:lang w:val="en-US" w:eastAsia="zh-CN"/>
-        </w:rPr>
-      </w:pPr>
-      <w:r>
-        <w:rPr>
-          <w:rFonts w:hint="eastAsia"/>
-          <w:lang w:val="en-US" w:eastAsia="zh-CN"/>
-        </w:rPr>
-        <w:t>核心接口：//基础核心接口</w:t>
-      </w:r>
-    </w:p>
-    <w:p>
-      <w:pPr>
-        <w:rPr>
-          <w:rFonts w:hint="eastAsia"/>
-          <w:lang w:val="en-US" w:eastAsia="zh-CN"/>
-        </w:rPr>
-      </w:pPr>
-      <w:r>
-        <w:rPr>
-          <w:rFonts w:hint="eastAsia"/>
-          <w:lang w:val="en-US" w:eastAsia="zh-CN"/>
-        </w:rPr>
-        <w:t>设定前置后继节点（前置节点标识，后继节点标识）</w:t>
-      </w:r>
-    </w:p>
-    <w:p>
-      <w:pPr>
-        <w:rPr>
-          <w:rFonts w:hint="eastAsia"/>
-          <w:lang w:val="en-US" w:eastAsia="zh-CN"/>
-        </w:rPr>
-      </w:pPr>
-      <w:r>
-        <w:rPr>
-          <w:rFonts w:hint="eastAsia"/>
-          <w:lang w:val="en-US" w:eastAsia="zh-CN"/>
-        </w:rPr>
-        <w:t>创建节点（节点数据）：节点标识</w:t>
-      </w:r>
-    </w:p>
-    <w:p>
-      <w:pPr>
-        <w:rPr>
-          <w:rFonts w:hint="eastAsia"/>
-          <w:lang w:val="en-US" w:eastAsia="zh-CN"/>
-        </w:rPr>
-      </w:pPr>
-      <w:r>
-        <w:rPr>
-          <w:rFonts w:hint="eastAsia"/>
-          <w:lang w:val="en-US" w:eastAsia="zh-CN"/>
-        </w:rPr>
-        <w:t>删除节点（节点标识）</w:t>
-      </w:r>
-    </w:p>
-    <w:p>
-      <w:pPr>
-        <w:rPr>
-          <w:rFonts w:hint="eastAsia"/>
-          <w:lang w:val="en-US" w:eastAsia="zh-CN"/>
-        </w:rPr>
-      </w:pPr>
-      <w:r>
-        <w:rPr>
-          <w:rFonts w:hint="eastAsia"/>
-          <w:lang w:val="en-US" w:eastAsia="zh-CN"/>
-        </w:rPr>
-        <w:t>修改节点属性（节点标识，属性名，属性值）</w:t>
-      </w:r>
-    </w:p>
-    <w:p>
-      <w:pPr>
-        <w:rPr>
-          <w:rFonts w:hint="eastAsia"/>
-          <w:lang w:val="en-US" w:eastAsia="zh-CN"/>
-        </w:rPr>
-      </w:pPr>
-      <w:r>
-        <w:rPr>
-          <w:rFonts w:hint="eastAsia"/>
-          <w:lang w:val="en-US" w:eastAsia="zh-CN"/>
-        </w:rPr>
-        <w:t>添加子空间起始节点（母节点标识，子节点标识）</w:t>
-      </w:r>
-    </w:p>
-    <w:p>
-      <w:pPr>
-        <w:rPr>
-          <w:rFonts w:hint="eastAsia"/>
-          <w:lang w:val="en-US" w:eastAsia="zh-CN"/>
-        </w:rPr>
-      </w:pPr>
-      <w:r>
-        <w:rPr>
-          <w:rFonts w:hint="eastAsia"/>
-          <w:lang w:val="en-US" w:eastAsia="zh-CN"/>
-        </w:rPr>
-        <w:t>修改用户属性（用户标识，属性名，属性值）</w:t>
-      </w:r>
-    </w:p>
-    <w:p>
-      <w:pPr>
-        <w:rPr>
-          <w:rFonts w:hint="eastAsia"/>
-          <w:lang w:val="en-US" w:eastAsia="zh-CN"/>
-        </w:rPr>
-      </w:pPr>
-    </w:p>
-    <w:p>
-      <w:pPr>
-        <w:rPr>
-          <w:rFonts w:hint="eastAsia"/>
-          <w:lang w:val="en-US" w:eastAsia="zh-CN"/>
-        </w:rPr>
-      </w:pPr>
-      <w:r>
-        <w:rPr>
-          <w:rFonts w:hint="eastAsia"/>
-          <w:lang w:val="en-US" w:eastAsia="zh-CN"/>
-        </w:rPr>
-        <w:t>快捷接口：//核心接口的封装</w:t>
       </w:r>
       <w:bookmarkStart w:id="0" w:name="_GoBack"/>
       <w:bookmarkEnd w:id="0"/>
+    </w:p>
+    <w:p>
+      <w:pPr>
+        <w:rPr>
+          <w:rFonts w:hint="eastAsia"/>
+          <w:lang w:val="en-US" w:eastAsia="zh-CN"/>
+        </w:rPr>
+      </w:pPr>
+      <w:r>
+        <w:rPr>
+          <w:rFonts w:hint="eastAsia"/>
+          <w:lang w:val="en-US" w:eastAsia="zh-CN"/>
+        </w:rPr>
+        <w:t>在某两个节点之间插入一个节点</w:t>
+      </w:r>
+    </w:p>
+    <w:p>
+      <w:pPr>
+        <w:rPr>
+          <w:rFonts w:hint="eastAsia"/>
+          <w:lang w:val="en-US" w:eastAsia="zh-CN"/>
+        </w:rPr>
+      </w:pPr>
+      <w:r>
+        <w:rPr>
+          <w:rFonts w:hint="eastAsia"/>
+          <w:lang w:val="en-US" w:eastAsia="zh-CN"/>
+        </w:rPr>
+        <w:t>删除某个节点</w:t>
+      </w:r>
+    </w:p>
+    <w:p>
+      <w:pPr>
+        <w:rPr>
+          <w:rFonts w:hint="eastAsia"/>
+          <w:lang w:val="en-US" w:eastAsia="zh-CN"/>
+        </w:rPr>
+      </w:pPr>
+      <w:r>
+        <w:rPr>
+          <w:rFonts w:hint="eastAsia"/>
+          <w:lang w:val="en-US" w:eastAsia="zh-CN"/>
+        </w:rPr>
+        <w:t>添加/修改/删除某个节点的某个属性</w:t>
+      </w:r>
+    </w:p>
+    <w:p>
+      <w:pPr>
+        <w:rPr>
+          <w:rFonts w:hint="eastAsia"/>
+          <w:lang w:val="en-US" w:eastAsia="zh-CN"/>
+        </w:rPr>
+      </w:pPr>
+      <w:r>
+        <w:rPr>
+          <w:rFonts w:hint="eastAsia"/>
+          <w:lang w:val="en-US" w:eastAsia="zh-CN"/>
+        </w:rPr>
+        <w:t>在节点子空间中添加一个起始节点</w:t>
+      </w:r>
+    </w:p>
+    <w:p>
+      <w:pPr>
+        <w:rPr>
+          <w:rFonts w:hint="eastAsia"/>
+          <w:lang w:val="en-US" w:eastAsia="zh-CN"/>
+        </w:rPr>
+      </w:pPr>
+      <w:r>
+        <w:rPr>
+          <w:rFonts w:hint="eastAsia"/>
+          <w:lang w:val="en-US" w:eastAsia="zh-CN"/>
+        </w:rPr>
+        <w:t>给某个节点添加一个节点子空间</w:t>
+      </w:r>
+    </w:p>
+    <w:p>
+      <w:pPr>
+        <w:rPr>
+          <w:rFonts w:hint="eastAsia"/>
+          <w:lang w:val="en-US" w:eastAsia="zh-CN"/>
+        </w:rPr>
+      </w:pPr>
+    </w:p>
+    <w:p>
+      <w:pPr>
+        <w:rPr>
+          <w:rFonts w:hint="eastAsia"/>
+          <w:lang w:val="en-US" w:eastAsia="zh-CN"/>
+        </w:rPr>
+      </w:pPr>
+    </w:p>
+    <w:p>
+      <w:pPr>
+        <w:rPr>
+          <w:rFonts w:hint="eastAsia"/>
+          <w:lang w:val="en-US" w:eastAsia="zh-CN"/>
+        </w:rPr>
+      </w:pPr>
+      <w:r>
+        <w:rPr>
+          <w:rFonts w:hint="eastAsia"/>
+          <w:lang w:val="en-US" w:eastAsia="zh-CN"/>
+        </w:rPr>
+        <w:t>设计原则：代码复用率最高？网络流量最小？服务器负载最低？</w:t>
+      </w:r>
+    </w:p>
+    <w:p>
+      <w:pPr>
+        <w:rPr>
+          <w:rFonts w:hint="eastAsia"/>
+          <w:lang w:val="en-US" w:eastAsia="zh-CN"/>
+        </w:rPr>
+      </w:pPr>
+      <w:r>
+        <w:rPr>
+          <w:rFonts w:hint="eastAsia"/>
+          <w:lang w:val="en-US" w:eastAsia="zh-CN"/>
+        </w:rPr>
+        <w:t>以代码复用率最高为原则。</w:t>
+      </w:r>
+    </w:p>
+    <w:p>
+      <w:pPr>
+        <w:rPr>
+          <w:rFonts w:hint="eastAsia"/>
+          <w:lang w:val="en-US" w:eastAsia="zh-CN"/>
+        </w:rPr>
+      </w:pPr>
+    </w:p>
+    <w:p>
+      <w:pPr>
+        <w:rPr>
+          <w:rFonts w:hint="eastAsia"/>
+          <w:lang w:val="en-US" w:eastAsia="zh-CN"/>
+        </w:rPr>
+      </w:pPr>
+      <w:r>
+        <w:rPr>
+          <w:rFonts w:hint="eastAsia"/>
+          <w:lang w:val="en-US" w:eastAsia="zh-CN"/>
+        </w:rPr>
+        <w:t>客户端只负责显示数据和将动作传递个服务端，如果某个界面需要多种请求，有客户端拼接，可以最大限度减少api的数量</w:t>
+      </w:r>
+    </w:p>
+    <w:p>
+      <w:pPr>
+        <w:rPr>
+          <w:rFonts w:hint="eastAsia"/>
+          <w:lang w:val="en-US" w:eastAsia="zh-CN"/>
+        </w:rPr>
+      </w:pPr>
+      <w:r>
+        <w:rPr>
+          <w:rFonts w:hint="eastAsia"/>
+          <w:lang w:val="en-US" w:eastAsia="zh-CN"/>
+        </w:rPr>
+        <w:t>服务器端负责响应动作，处理数据，提供原始数据，不对数据做显示的加工。</w:t>
+      </w:r>
+    </w:p>
+    <w:p>
+      <w:pPr>
+        <w:rPr>
+          <w:rFonts w:hint="eastAsia"/>
+          <w:lang w:val="en-US" w:eastAsia="zh-CN"/>
+        </w:rPr>
+      </w:pPr>
+    </w:p>
+    <w:p>
+      <w:pPr>
+        <w:rPr>
+          <w:rFonts w:hint="eastAsia"/>
+          <w:lang w:val="en-US" w:eastAsia="zh-CN"/>
+        </w:rPr>
+      </w:pPr>
+      <w:r>
+        <w:rPr>
+          <w:rFonts w:hint="eastAsia"/>
+          <w:lang w:val="en-US" w:eastAsia="zh-CN"/>
+        </w:rPr>
+        <w:t>服务器端相当于业务逻辑层+数据层，客户端相当于显示层</w:t>
+      </w:r>
+    </w:p>
+    <w:p>
+      <w:pPr>
+        <w:rPr>
+          <w:rFonts w:hint="eastAsia"/>
+          <w:lang w:val="en-US" w:eastAsia="zh-CN"/>
+        </w:rPr>
+      </w:pPr>
+      <w:r>
+        <w:rPr>
+          <w:rFonts w:hint="eastAsia"/>
+          <w:lang w:val="en-US" w:eastAsia="zh-CN"/>
+        </w:rPr>
+        <w:t>当有个别严重影响的多次调用接口，服务器则提供一个优化版的一次性处理接口</w:t>
+      </w:r>
+    </w:p>
+    <w:p>
+      <w:pPr>
+        <w:rPr>
+          <w:rFonts w:hint="eastAsia"/>
+          <w:lang w:val="en-US" w:eastAsia="zh-CN"/>
+        </w:rPr>
+      </w:pPr>
+    </w:p>
+    <w:p>
+      <w:pPr>
+        <w:rPr>
+          <w:rFonts w:hint="eastAsia"/>
+          <w:lang w:val="en-US" w:eastAsia="zh-CN"/>
+        </w:rPr>
+      </w:pPr>
+      <w:r>
+        <w:rPr>
+          <w:rFonts w:hint="eastAsia"/>
+          <w:lang w:val="en-US" w:eastAsia="zh-CN"/>
+        </w:rPr>
+        <w:t>接口分为两部分：核心接口和快捷接口</w:t>
+      </w:r>
+    </w:p>
+    <w:p>
+      <w:pPr>
+        <w:rPr>
+          <w:rFonts w:hint="eastAsia"/>
+          <w:lang w:val="en-US" w:eastAsia="zh-CN"/>
+        </w:rPr>
+      </w:pPr>
+    </w:p>
+    <w:p>
+      <w:pPr>
+        <w:rPr>
+          <w:rFonts w:hint="eastAsia"/>
+          <w:lang w:val="en-US" w:eastAsia="zh-CN"/>
+        </w:rPr>
+      </w:pPr>
+      <w:r>
+        <w:rPr>
+          <w:rFonts w:hint="eastAsia"/>
+          <w:lang w:val="en-US" w:eastAsia="zh-CN"/>
+        </w:rPr>
+        <w:t>核心接口：//基础核心接口</w:t>
+      </w:r>
+    </w:p>
+    <w:p>
+      <w:pPr>
+        <w:rPr>
+          <w:rFonts w:hint="eastAsia"/>
+          <w:lang w:val="en-US" w:eastAsia="zh-CN"/>
+        </w:rPr>
+      </w:pPr>
+      <w:r>
+        <w:rPr>
+          <w:rFonts w:hint="eastAsia"/>
+          <w:lang w:val="en-US" w:eastAsia="zh-CN"/>
+        </w:rPr>
+        <w:t>设定前置后继节点（前置节点标识，后继节点标识）</w:t>
+      </w:r>
+    </w:p>
+    <w:p>
+      <w:pPr>
+        <w:rPr>
+          <w:rFonts w:hint="eastAsia"/>
+          <w:lang w:val="en-US" w:eastAsia="zh-CN"/>
+        </w:rPr>
+      </w:pPr>
+      <w:r>
+        <w:rPr>
+          <w:rFonts w:hint="eastAsia"/>
+          <w:lang w:val="en-US" w:eastAsia="zh-CN"/>
+        </w:rPr>
+        <w:t>创建节点（节点数据）：节点标识</w:t>
+      </w:r>
+    </w:p>
+    <w:p>
+      <w:pPr>
+        <w:rPr>
+          <w:rFonts w:hint="eastAsia"/>
+          <w:lang w:val="en-US" w:eastAsia="zh-CN"/>
+        </w:rPr>
+      </w:pPr>
+    </w:p>
+    <w:p>
+      <w:pPr>
+        <w:rPr>
+          <w:rFonts w:hint="eastAsia"/>
+          <w:lang w:val="en-US" w:eastAsia="zh-CN"/>
+        </w:rPr>
+      </w:pPr>
+      <w:r>
+        <w:rPr>
+          <w:rFonts w:hint="eastAsia"/>
+          <w:lang w:val="en-US" w:eastAsia="zh-CN"/>
+        </w:rPr>
+        <w:t>删除节点（节点标识）</w:t>
+      </w:r>
+    </w:p>
+    <w:p>
+      <w:pPr>
+        <w:rPr>
+          <w:rFonts w:hint="eastAsia"/>
+          <w:lang w:val="en-US" w:eastAsia="zh-CN"/>
+        </w:rPr>
+      </w:pPr>
+      <w:r>
+        <w:rPr>
+          <w:rFonts w:hint="eastAsia"/>
+          <w:lang w:val="en-US" w:eastAsia="zh-CN"/>
+        </w:rPr>
+        <w:t>修改节点属性（节点标识，属性名，属性值）</w:t>
+      </w:r>
+    </w:p>
+    <w:p>
+      <w:pPr>
+        <w:rPr>
+          <w:rFonts w:hint="eastAsia"/>
+          <w:lang w:val="en-US" w:eastAsia="zh-CN"/>
+        </w:rPr>
+      </w:pPr>
+      <w:r>
+        <w:rPr>
+          <w:rFonts w:hint="eastAsia"/>
+          <w:lang w:val="en-US" w:eastAsia="zh-CN"/>
+        </w:rPr>
+        <w:t>添加子空间起始节点（母节点标识，子节点标识）</w:t>
+      </w:r>
+    </w:p>
+    <w:p>
+      <w:pPr>
+        <w:rPr>
+          <w:rFonts w:hint="eastAsia"/>
+          <w:lang w:val="en-US" w:eastAsia="zh-CN"/>
+        </w:rPr>
+      </w:pPr>
+      <w:r>
+        <w:rPr>
+          <w:rFonts w:hint="eastAsia"/>
+          <w:lang w:val="en-US" w:eastAsia="zh-CN"/>
+        </w:rPr>
+        <w:t>修改用户属性（用户标识，属性名，属性值）</w:t>
+      </w:r>
+    </w:p>
+    <w:p>
+      <w:pPr>
+        <w:rPr>
+          <w:rFonts w:hint="eastAsia"/>
+          <w:lang w:val="en-US" w:eastAsia="zh-CN"/>
+        </w:rPr>
+      </w:pPr>
+    </w:p>
+    <w:p>
+      <w:pPr>
+        <w:rPr>
+          <w:rFonts w:hint="eastAsia"/>
+          <w:lang w:val="en-US" w:eastAsia="zh-CN"/>
+        </w:rPr>
+      </w:pPr>
+      <w:r>
+        <w:rPr>
+          <w:rFonts w:hint="eastAsia"/>
+          <w:lang w:val="en-US" w:eastAsia="zh-CN"/>
+        </w:rPr>
+        <w:t>快捷接口：//核心接口的封装</w:t>
+      </w:r>
     </w:p>
     <w:sectPr>
       <w:pgSz w:w="11906" w:h="16838"/>

</xml_diff>